<commit_message>
🎉: now finish lab1
</commit_message>
<xml_diff>
--- a/docs/Lab1_Dominskyi_Valentyn_IP93.docx
+++ b/docs/Lab1_Dominskyi_Valentyn_IP93.docx
@@ -660,14 +660,133 @@
           <w:r>
             <w:fldChar w:fldCharType="separate"/>
           </w:r>
-          <w:hyperlink w:anchor="_Toc96437032" w:history="1">
+          <w:bookmarkStart w:id="0" w:name="_GoBack"/>
+          <w:bookmarkEnd w:id="0"/>
+          <w:r>
+            <w:rPr>
+              <w:rStyle w:val="a4"/>
+              <w:noProof/>
+            </w:rPr>
+            <w:fldChar w:fldCharType="begin"/>
+          </w:r>
+          <w:r>
+            <w:rPr>
+              <w:rStyle w:val="a4"/>
+              <w:noProof/>
+            </w:rPr>
+            <w:instrText xml:space="preserve"> </w:instrText>
+          </w:r>
+          <w:r>
+            <w:rPr>
+              <w:noProof/>
+            </w:rPr>
+            <w:instrText>HYPERLINK \l "_Toc96437213"</w:instrText>
+          </w:r>
+          <w:r>
+            <w:rPr>
+              <w:rStyle w:val="a4"/>
+              <w:noProof/>
+            </w:rPr>
+            <w:instrText xml:space="preserve"> </w:instrText>
+          </w:r>
+          <w:r>
+            <w:rPr>
+              <w:rStyle w:val="a4"/>
+              <w:noProof/>
+            </w:rPr>
+          </w:r>
+          <w:r>
+            <w:rPr>
+              <w:rStyle w:val="a4"/>
+              <w:noProof/>
+            </w:rPr>
+            <w:fldChar w:fldCharType="separate"/>
+          </w:r>
+          <w:r>
+            <w:rPr>
+              <w:rStyle w:val="a4"/>
+              <w:noProof/>
+              <w:lang w:val="uk-UA"/>
+            </w:rPr>
+            <w:t>Мета:</w:t>
+          </w:r>
+          <w:r>
+            <w:rPr>
+              <w:noProof/>
+              <w:webHidden/>
+            </w:rPr>
+            <w:tab/>
+          </w:r>
+          <w:r>
+            <w:rPr>
+              <w:noProof/>
+              <w:webHidden/>
+            </w:rPr>
+            <w:fldChar w:fldCharType="begin"/>
+          </w:r>
+          <w:r>
+            <w:rPr>
+              <w:noProof/>
+              <w:webHidden/>
+            </w:rPr>
+            <w:instrText xml:space="preserve"> PAGEREF _Toc96437213 \h </w:instrText>
+          </w:r>
+          <w:r>
+            <w:rPr>
+              <w:noProof/>
+              <w:webHidden/>
+            </w:rPr>
+          </w:r>
+          <w:r>
+            <w:rPr>
+              <w:noProof/>
+              <w:webHidden/>
+            </w:rPr>
+            <w:fldChar w:fldCharType="separate"/>
+          </w:r>
+          <w:r>
+            <w:rPr>
+              <w:noProof/>
+              <w:webHidden/>
+            </w:rPr>
+            <w:t>3</w:t>
+          </w:r>
+          <w:r>
+            <w:rPr>
+              <w:noProof/>
+              <w:webHidden/>
+            </w:rPr>
+            <w:fldChar w:fldCharType="end"/>
+          </w:r>
+          <w:r>
+            <w:rPr>
+              <w:rStyle w:val="a4"/>
+              <w:noProof/>
+            </w:rPr>
+            <w:fldChar w:fldCharType="end"/>
+          </w:r>
+        </w:p>
+        <w:p>
+          <w:pPr>
+            <w:pStyle w:val="21"/>
+            <w:tabs>
+              <w:tab w:val="right" w:leader="dot" w:pos="9629"/>
+            </w:tabs>
+            <w:rPr>
+              <w:rFonts w:asciiTheme="minorHAnsi" w:eastAsiaTheme="minorEastAsia" w:hAnsiTheme="minorHAnsi"/>
+              <w:noProof/>
+              <w:sz w:val="22"/>
+              <w:lang w:val="uk-UA" w:eastAsia="uk-UA"/>
+            </w:rPr>
+          </w:pPr>
+          <w:hyperlink w:anchor="_Toc96437214" w:history="1">
             <w:r>
               <w:rPr>
                 <w:rStyle w:val="a4"/>
                 <w:noProof/>
                 <w:lang w:val="uk-UA"/>
               </w:rPr>
-              <w:t>Мета:</w:t>
+              <w:t>Вихідний код</w:t>
             </w:r>
             <w:r>
               <w:rPr>
@@ -688,7 +807,7 @@
                 <w:noProof/>
                 <w:webHidden/>
               </w:rPr>
-              <w:instrText xml:space="preserve"> PAGEREF _Toc96437032 \h </w:instrText>
+              <w:instrText xml:space="preserve"> PAGEREF _Toc96437214 \h </w:instrText>
             </w:r>
             <w:r>
               <w:rPr>
@@ -732,148 +851,7 @@
               <w:lang w:val="uk-UA" w:eastAsia="uk-UA"/>
             </w:rPr>
           </w:pPr>
-          <w:hyperlink w:anchor="_Toc96437033" w:history="1">
-            <w:r>
-              <w:rPr>
-                <w:rStyle w:val="a4"/>
-                <w:noProof/>
-                <w:lang w:val="uk-UA"/>
-              </w:rPr>
-              <w:t>Хід роботи:</w:t>
-            </w:r>
-            <w:r>
-              <w:rPr>
-                <w:noProof/>
-                <w:webHidden/>
-              </w:rPr>
-              <w:tab/>
-            </w:r>
-            <w:r>
-              <w:rPr>
-                <w:noProof/>
-                <w:webHidden/>
-              </w:rPr>
-              <w:fldChar w:fldCharType="begin"/>
-            </w:r>
-            <w:r>
-              <w:rPr>
-                <w:noProof/>
-                <w:webHidden/>
-              </w:rPr>
-              <w:instrText xml:space="preserve"> PAGEREF _Toc96437033 \h </w:instrText>
-            </w:r>
-            <w:r>
-              <w:rPr>
-                <w:noProof/>
-                <w:webHidden/>
-              </w:rPr>
-              <w:fldChar w:fldCharType="separate"/>
-            </w:r>
-            <w:r>
-              <w:rPr>
-                <w:b/>
-                <w:bCs/>
-                <w:noProof/>
-                <w:webHidden/>
-                <w:lang w:val="uk-UA"/>
-              </w:rPr>
-              <w:t>Помилка! Закладку не визначено.</w:t>
-            </w:r>
-            <w:r>
-              <w:rPr>
-                <w:noProof/>
-                <w:webHidden/>
-              </w:rPr>
-              <w:fldChar w:fldCharType="end"/>
-            </w:r>
-          </w:hyperlink>
-        </w:p>
-        <w:p>
-          <w:pPr>
-            <w:pStyle w:val="21"/>
-            <w:tabs>
-              <w:tab w:val="right" w:leader="dot" w:pos="9629"/>
-            </w:tabs>
-            <w:rPr>
-              <w:rFonts w:asciiTheme="minorHAnsi" w:eastAsiaTheme="minorEastAsia" w:hAnsiTheme="minorHAnsi"/>
-              <w:noProof/>
-              <w:sz w:val="22"/>
-              <w:lang w:val="uk-UA" w:eastAsia="uk-UA"/>
-            </w:rPr>
-          </w:pPr>
-          <w:hyperlink w:anchor="_Toc96437034" w:history="1">
-            <w:r>
-              <w:rPr>
-                <w:rStyle w:val="a4"/>
-                <w:noProof/>
-                <w:lang w:val="uk-UA"/>
-              </w:rPr>
-              <w:t>Вихідний код</w:t>
-            </w:r>
-            <w:r>
-              <w:rPr>
-                <w:noProof/>
-                <w:webHidden/>
-              </w:rPr>
-              <w:tab/>
-            </w:r>
-            <w:r>
-              <w:rPr>
-                <w:noProof/>
-                <w:webHidden/>
-              </w:rPr>
-              <w:fldChar w:fldCharType="begin"/>
-            </w:r>
-            <w:r>
-              <w:rPr>
-                <w:noProof/>
-                <w:webHidden/>
-              </w:rPr>
-              <w:instrText xml:space="preserve"> PAGEREF _Toc96437034 \h </w:instrText>
-            </w:r>
-            <w:r>
-              <w:rPr>
-                <w:noProof/>
-                <w:webHidden/>
-              </w:rPr>
-            </w:r>
-            <w:r>
-              <w:rPr>
-                <w:noProof/>
-                <w:webHidden/>
-              </w:rPr>
-              <w:fldChar w:fldCharType="separate"/>
-            </w:r>
-            <w:r>
-              <w:rPr>
-                <w:noProof/>
-                <w:webHidden/>
-              </w:rPr>
-              <w:t>3</w:t>
-            </w:r>
-            <w:r>
-              <w:rPr>
-                <w:noProof/>
-                <w:webHidden/>
-              </w:rPr>
-              <w:fldChar w:fldCharType="end"/>
-            </w:r>
-          </w:hyperlink>
-        </w:p>
-        <w:p>
-          <w:pPr>
-            <w:pStyle w:val="21"/>
-            <w:tabs>
-              <w:tab w:val="right" w:leader="dot" w:pos="9629"/>
-            </w:tabs>
-            <w:rPr>
-              <w:rFonts w:asciiTheme="minorHAnsi" w:eastAsiaTheme="minorEastAsia" w:hAnsiTheme="minorHAnsi"/>
-              <w:noProof/>
-              <w:sz w:val="22"/>
-              <w:lang w:val="uk-UA" w:eastAsia="uk-UA"/>
-            </w:rPr>
-          </w:pPr>
-          <w:hyperlink w:anchor="_Toc96437035" w:history="1">
+          <w:hyperlink w:anchor="_Toc96437215" w:history="1">
             <w:r>
               <w:rPr>
                 <w:rStyle w:val="a4"/>
@@ -901,7 +879,7 @@
                 <w:noProof/>
                 <w:webHidden/>
               </w:rPr>
-              <w:instrText xml:space="preserve"> PAGEREF _Toc96437035 \h </w:instrText>
+              <w:instrText xml:space="preserve"> PAGEREF _Toc96437215 \h </w:instrText>
             </w:r>
             <w:r>
               <w:rPr>
@@ -945,7 +923,7 @@
               <w:lang w:val="uk-UA" w:eastAsia="uk-UA"/>
             </w:rPr>
           </w:pPr>
-          <w:hyperlink w:anchor="_Toc96437036" w:history="1">
+          <w:hyperlink w:anchor="_Toc96437216" w:history="1">
             <w:r>
               <w:rPr>
                 <w:rStyle w:val="a4"/>
@@ -973,7 +951,7 @@
                 <w:noProof/>
                 <w:webHidden/>
               </w:rPr>
-              <w:instrText xml:space="preserve"> PAGEREF _Toc96437036 \h </w:instrText>
+              <w:instrText xml:space="preserve"> PAGEREF _Toc96437216 \h </w:instrText>
             </w:r>
             <w:r>
               <w:rPr>
@@ -1049,9 +1027,9 @@
           <w:lang w:val="uk-UA"/>
         </w:rPr>
       </w:pPr>
-      <w:bookmarkStart w:id="0" w:name="_Toc94817004"/>
-      <w:bookmarkStart w:id="1" w:name="_Toc94817157"/>
-      <w:bookmarkStart w:id="2" w:name="_Toc96437032"/>
+      <w:bookmarkStart w:id="1" w:name="_Toc94817004"/>
+      <w:bookmarkStart w:id="2" w:name="_Toc94817157"/>
+      <w:bookmarkStart w:id="3" w:name="_Toc96437213"/>
       <w:r>
         <w:rPr>
           <w:lang w:val="uk-UA"/>
@@ -1065,9 +1043,9 @@
         </w:rPr>
         <w:t>:</w:t>
       </w:r>
-      <w:bookmarkEnd w:id="0"/>
       <w:bookmarkEnd w:id="1"/>
       <w:bookmarkEnd w:id="2"/>
+      <w:bookmarkEnd w:id="3"/>
     </w:p>
     <w:p>
       <w:pPr>
@@ -1118,8 +1096,6 @@
         </w:rPr>
         <w:t>\</w:t>
       </w:r>
-      <w:bookmarkStart w:id="3" w:name="_GoBack"/>
-      <w:bookmarkEnd w:id="3"/>
     </w:p>
     <w:p>
       <w:pPr>
@@ -1128,7 +1104,7 @@
           <w:lang w:val="uk-UA"/>
         </w:rPr>
       </w:pPr>
-      <w:bookmarkStart w:id="4" w:name="_Toc96437034"/>
+      <w:bookmarkStart w:id="4" w:name="_Toc96437214"/>
       <w:r>
         <w:rPr>
           <w:lang w:val="uk-UA"/>
@@ -21065,7 +21041,7 @@
           <w:lang w:val="uk-UA"/>
         </w:rPr>
       </w:pPr>
-      <w:bookmarkStart w:id="5" w:name="_Toc96437035"/>
+      <w:bookmarkStart w:id="5" w:name="_Toc96437215"/>
       <w:r>
         <w:rPr>
           <w:lang w:val="uk-UA"/>
@@ -21130,7 +21106,7 @@
           <w:lang w:val="uk-UA"/>
         </w:rPr>
       </w:pPr>
-      <w:bookmarkStart w:id="6" w:name="_Toc96437036"/>
+      <w:bookmarkStart w:id="6" w:name="_Toc96437216"/>
       <w:r>
         <w:rPr>
           <w:lang w:val="uk-UA"/>
@@ -23418,7 +23394,7 @@
 </file>
 
 <file path=customXml/itemProps1.xml><?xml version="1.0" encoding="utf-8"?>
-<ds:datastoreItem xmlns:ds="http://schemas.openxmlformats.org/officeDocument/2006/customXml" ds:itemID="{6CD7DB3B-8171-4DFF-B673-36D5C4BB4BC4}">
+<ds:datastoreItem xmlns:ds="http://schemas.openxmlformats.org/officeDocument/2006/customXml" ds:itemID="{BC0EE2F1-37C6-4FED-A48E-0C28BD6D5347}">
   <ds:schemaRefs>
     <ds:schemaRef ds:uri="http://schemas.openxmlformats.org/officeDocument/2006/bibliography"/>
   </ds:schemaRefs>

</xml_diff>